<commit_message>
BC ali ne radi
</commit_message>
<xml_diff>
--- a/Predlog projekta.docx
+++ b/Predlog projekta.docx
@@ -1100,7 +1100,15 @@
         <w:rPr>
           <w:lang w:val="sr-Cyrl-RS"/>
         </w:rPr>
-        <w:t>Стил игре = трговина -&gt; број бодова += економска вредност домаће и три нивоа узводних регија</w:t>
+        <w:t xml:space="preserve">Стил игре = трговина -&gt; број бодова += економска вредност домаће и </w:t>
+      </w:r>
+      <w:bookmarkStart w:id="0" w:name="_GoBack"/>
+      <w:bookmarkEnd w:id="0"/>
+      <w:r>
+        <w:rPr>
+          <w:lang w:val="sr-Cyrl-RS"/>
+        </w:rPr>
+        <w:t>узводних регија</w:t>
       </w:r>
     </w:p>
     <w:p>
@@ -1567,27 +1575,27 @@
         <w:rPr>
           <w:lang w:val="sr-Cyrl-RS"/>
         </w:rPr>
+        <w:t>Припада дипломатској институцији = тачно -&gt; д2</w:t>
+      </w:r>
+    </w:p>
+    <w:p>
+      <w:pPr>
+        <w:pStyle w:val="ListParagraph"/>
+        <w:numPr>
+          <w:ilvl w:val="0"/>
+          <w:numId w:val="9"/>
+        </w:numPr>
+        <w:spacing w:after="0"/>
+        <w:jc w:val="both"/>
+        <w:rPr>
+          <w:lang w:val="sr-Cyrl-RS"/>
+        </w:rPr>
+      </w:pPr>
+      <w:r>
+        <w:rPr>
+          <w:lang w:val="sr-Cyrl-RS"/>
+        </w:rPr>
         <w:lastRenderedPageBreak/>
-        <w:t>Припада дипломатској институцији = тачно -&gt; д2</w:t>
-      </w:r>
-    </w:p>
-    <w:p>
-      <w:pPr>
-        <w:pStyle w:val="ListParagraph"/>
-        <w:numPr>
-          <w:ilvl w:val="0"/>
-          <w:numId w:val="9"/>
-        </w:numPr>
-        <w:spacing w:after="0"/>
-        <w:jc w:val="both"/>
-        <w:rPr>
-          <w:lang w:val="sr-Cyrl-RS"/>
-        </w:rPr>
-      </w:pPr>
-      <w:r>
-        <w:rPr>
-          <w:lang w:val="sr-Cyrl-RS"/>
-        </w:rPr>
         <w:t>д1 + д2 -&gt; дм1</w:t>
       </w:r>
     </w:p>
@@ -2203,8 +2211,6 @@
         </w:rPr>
         <w:t>„узводне“ чворове</w:t>
       </w:r>
-      <w:bookmarkStart w:id="0" w:name="_GoBack"/>
-      <w:bookmarkEnd w:id="0"/>
       <w:r>
         <w:rPr>
           <w:lang w:val="sr-Cyrl-RS"/>

</xml_diff>

<commit_message>
Sva pravila osim qwery
Qwery ne radi, ne znam zasto. Drools samo ne prepoznaje sopstvene funkcije.
</commit_message>
<xml_diff>
--- a/Predlog projekta.docx
+++ b/Predlog projekta.docx
@@ -1100,7 +1100,79 @@
         <w:rPr>
           <w:lang w:val="sr-Cyrl-RS"/>
         </w:rPr>
-        <w:t xml:space="preserve">Стил игре = трговина -&gt; број бодова += економска вредност домаће и </w:t>
+        <w:t>Стил игре = трговина -&gt; број бодова += економска вредност домаће и узводних регија</w:t>
+      </w:r>
+    </w:p>
+    <w:p>
+      <w:pPr>
+        <w:pStyle w:val="ListParagraph"/>
+        <w:numPr>
+          <w:ilvl w:val="0"/>
+          <w:numId w:val="3"/>
+        </w:numPr>
+        <w:spacing w:after="0"/>
+        <w:jc w:val="both"/>
+        <w:rPr>
+          <w:lang w:val="sr-Cyrl-RS"/>
+        </w:rPr>
+      </w:pPr>
+      <w:r>
+        <w:rPr>
+          <w:lang w:val="sr-Cyrl-RS"/>
+        </w:rPr>
+        <w:t>Стил игре = к</w:t>
+      </w:r>
+      <w:r>
+        <w:rPr>
+          <w:lang w:val="sr-Cyrl-RS"/>
+        </w:rPr>
+        <w:t>олонизација -&gt; К1</w:t>
+      </w:r>
+    </w:p>
+    <w:p>
+      <w:pPr>
+        <w:pStyle w:val="ListParagraph"/>
+        <w:numPr>
+          <w:ilvl w:val="0"/>
+          <w:numId w:val="3"/>
+        </w:numPr>
+        <w:spacing w:after="0"/>
+        <w:jc w:val="both"/>
+        <w:rPr>
+          <w:lang w:val="sr-Cyrl-RS"/>
+        </w:rPr>
+      </w:pPr>
+      <w:r>
+        <w:rPr>
+          <w:lang w:val="sr-Cyrl-RS"/>
+        </w:rPr>
+        <w:t>Домаћи регион не припада Новом Свету -&gt; К2</w:t>
+      </w:r>
+    </w:p>
+    <w:p>
+      <w:pPr>
+        <w:pStyle w:val="ListParagraph"/>
+        <w:numPr>
+          <w:ilvl w:val="0"/>
+          <w:numId w:val="3"/>
+        </w:numPr>
+        <w:spacing w:after="0"/>
+        <w:jc w:val="both"/>
+        <w:rPr>
+          <w:lang w:val="sr-Cyrl-RS"/>
+        </w:rPr>
+      </w:pPr>
+      <w:r>
+        <w:rPr>
+          <w:lang w:val="sr-Cyrl-RS"/>
+        </w:rPr>
+        <w:t xml:space="preserve">К1 + К2 -&gt; број бодова += </w:t>
+      </w:r>
+      <w:r>
+        <w:rPr>
+          <w:lang w:val="sr-Cyrl-RS"/>
+        </w:rPr>
+        <w:t>7</w:t>
       </w:r>
       <w:bookmarkStart w:id="0" w:name="_GoBack"/>
       <w:bookmarkEnd w:id="0"/>
@@ -1108,97 +1180,7 @@
         <w:rPr>
           <w:lang w:val="sr-Cyrl-RS"/>
         </w:rPr>
-        <w:t>узводних регија</w:t>
-      </w:r>
-    </w:p>
-    <w:p>
-      <w:pPr>
-        <w:pStyle w:val="ListParagraph"/>
-        <w:numPr>
-          <w:ilvl w:val="0"/>
-          <w:numId w:val="3"/>
-        </w:numPr>
-        <w:spacing w:after="0"/>
-        <w:jc w:val="both"/>
-        <w:rPr>
-          <w:lang w:val="sr-Cyrl-RS"/>
-        </w:rPr>
-      </w:pPr>
-      <w:r>
-        <w:rPr>
-          <w:lang w:val="sr-Cyrl-RS"/>
-        </w:rPr>
-        <w:t>Стил игре = к</w:t>
-      </w:r>
-      <w:r>
-        <w:rPr>
-          <w:lang w:val="sr-Cyrl-RS"/>
-        </w:rPr>
-        <w:t>олонизација -&gt; К1</w:t>
-      </w:r>
-    </w:p>
-    <w:p>
-      <w:pPr>
-        <w:pStyle w:val="ListParagraph"/>
-        <w:numPr>
-          <w:ilvl w:val="0"/>
-          <w:numId w:val="3"/>
-        </w:numPr>
-        <w:spacing w:after="0"/>
-        <w:jc w:val="both"/>
-        <w:rPr>
-          <w:lang w:val="sr-Cyrl-RS"/>
-        </w:rPr>
-      </w:pPr>
-      <w:r>
-        <w:rPr>
-          <w:lang w:val="sr-Cyrl-RS"/>
-        </w:rPr>
-        <w:t>Домаћи регион не припада Новом Свету -&gt; К2</w:t>
-      </w:r>
-    </w:p>
-    <w:p>
-      <w:pPr>
-        <w:pStyle w:val="ListParagraph"/>
-        <w:numPr>
-          <w:ilvl w:val="0"/>
-          <w:numId w:val="3"/>
-        </w:numPr>
-        <w:spacing w:after="0"/>
-        <w:jc w:val="both"/>
-        <w:rPr>
-          <w:lang w:val="sr-Cyrl-RS"/>
-        </w:rPr>
-      </w:pPr>
-      <w:r>
-        <w:rPr>
-          <w:lang w:val="sr-Cyrl-RS"/>
-        </w:rPr>
-        <w:t xml:space="preserve">К1 + К2 -&gt; број бодова += 500 / растојање до најближе регије у </w:t>
-      </w:r>
-      <w:r>
-        <w:rPr>
-          <w:lang w:val="sr-Cyrl-RS"/>
-        </w:rPr>
-        <w:t>Н</w:t>
-      </w:r>
-      <w:r>
-        <w:rPr>
-          <w:lang w:val="sr-Cyrl-RS"/>
-        </w:rPr>
-        <w:t xml:space="preserve">овом </w:t>
-      </w:r>
-      <w:r>
-        <w:rPr>
-          <w:lang w:val="sr-Cyrl-RS"/>
-        </w:rPr>
-        <w:t>С</w:t>
-      </w:r>
-      <w:r>
-        <w:rPr>
-          <w:lang w:val="sr-Cyrl-RS"/>
-        </w:rPr>
-        <w:t>вету</w:t>
+        <w:t>00</w:t>
       </w:r>
     </w:p>
     <w:p>

</xml_diff>